<commit_message>
DiagramaSecuenciaAgregarVendejor y Señale Errores ReqTextual
Diagrama de agregar proveedor mal echo "Verificar lo q esta en rojo "
</commit_message>
<xml_diff>
--- a/Doc-SW/Requerimeintos Textuales/Agregar Proovedor.docx
+++ b/Doc-SW/Requerimeintos Textuales/Agregar Proovedor.docx
@@ -357,6 +357,7 @@
       <w:r>
         <w:rPr>
           <w:rFonts w:ascii="Arial" w:hAnsi="Arial"/>
+          <w:color w:val="FF0000"/>
           <w:sz w:val="24"/>
         </w:rPr>
         <w:t xml:space="preserve">. </w:t>
@@ -364,6 +365,7 @@
       <w:r>
         <w:rPr>
           <w:rFonts w:ascii="Arial" w:hAnsi="Arial"/>
+          <w:color w:val="FF0000"/>
           <w:sz w:val="24"/>
         </w:rPr>
         <w:t>Usuario</w:t>
@@ -371,6 +373,7 @@
       <w:r>
         <w:rPr>
           <w:rFonts w:ascii="Arial" w:hAnsi="Arial"/>
+          <w:color w:val="FF0000"/>
           <w:sz w:val="24"/>
         </w:rPr>
         <w:t xml:space="preserve"> (Administrador). Solo un </w:t>
@@ -378,6 +381,7 @@
       <w:r>
         <w:rPr>
           <w:rFonts w:ascii="Arial" w:hAnsi="Arial"/>
+          <w:color w:val="FF0000"/>
           <w:sz w:val="24"/>
         </w:rPr>
         <w:t>usuario</w:t>
@@ -385,9 +389,17 @@
       <w:r>
         <w:rPr>
           <w:rFonts w:ascii="Arial" w:hAnsi="Arial"/>
-          <w:sz w:val="24"/>
-        </w:rPr>
-        <w:t xml:space="preserve"> podrán agregar otro, para ello tendrá que ir al módulo productos y elegir la opción “</w:t>
+          <w:color w:val="FF0000"/>
+          <w:sz w:val="24"/>
+        </w:rPr>
+        <w:t xml:space="preserve"> podrán agregar otro, para ello tendrá que ir al módulo productos </w:t>
+      </w:r>
+      <w:r>
+        <w:rPr>
+          <w:rFonts w:ascii="Arial" w:hAnsi="Arial"/>
+          <w:sz w:val="24"/>
+        </w:rPr>
+        <w:t>y elegir la opción “</w:t>
       </w:r>
       <w:r>
         <w:rPr>
@@ -410,7 +422,22 @@
           <w:rFonts w:ascii="Arial" w:hAnsi="Arial"/>
           <w:sz w:val="24"/>
         </w:rPr>
-        <w:t>“. Luego se desplegará un formulario que deberá ser llenado con la información del nuevo producto.</w:t>
+        <w:t xml:space="preserve">“. Luego se desplegará un formulario que deberá ser llenado con la información </w:t>
+      </w:r>
+      <w:r>
+        <w:rPr>
+          <w:rFonts w:ascii="Arial" w:hAnsi="Arial"/>
+          <w:color w:val="FF0000"/>
+          <w:sz w:val="24"/>
+        </w:rPr>
+        <w:t>del nuevo producto</w:t>
+      </w:r>
+      <w:r>
+        <w:rPr>
+          <w:rFonts w:ascii="Arial" w:hAnsi="Arial"/>
+          <w:sz w:val="24"/>
+        </w:rPr>
+        <w:t>.</w:t>
       </w:r>
     </w:p>
     <w:p>
@@ -511,7 +538,6 @@
           <w:b/>
           <w:bCs/>
           <w:sz w:val="28"/>
-          <w:lang w:val="es-419"/>
         </w:rPr>
         <w:t>-</w:t>
       </w:r>
@@ -542,12 +568,14 @@
         <w:jc w:val="both"/>
         <w:rPr>
           <w:rFonts w:ascii="Arial" w:hAnsi="Arial"/>
-          <w:sz w:val="24"/>
-        </w:rPr>
-      </w:pPr>
-      <w:r>
-        <w:rPr>
-          <w:rFonts w:ascii="Arial" w:hAnsi="Arial"/>
+          <w:color w:val="FF0000"/>
+          <w:sz w:val="24"/>
+        </w:rPr>
+      </w:pPr>
+      <w:r>
+        <w:rPr>
+          <w:rFonts w:ascii="Arial" w:hAnsi="Arial"/>
+          <w:color w:val="FF0000"/>
           <w:sz w:val="24"/>
         </w:rPr>
         <w:t xml:space="preserve">El </w:t>
@@ -555,6 +583,7 @@
       <w:r>
         <w:rPr>
           <w:rFonts w:ascii="Arial" w:hAnsi="Arial"/>
+          <w:color w:val="FF0000"/>
           <w:sz w:val="24"/>
         </w:rPr>
         <w:t>proveedor</w:t>
@@ -562,6 +591,7 @@
       <w:r>
         <w:rPr>
           <w:rFonts w:ascii="Arial" w:hAnsi="Arial"/>
+          <w:color w:val="FF0000"/>
           <w:sz w:val="24"/>
         </w:rPr>
         <w:t xml:space="preserve"> se agrega. </w:t>
@@ -632,12 +662,14 @@
         <w:jc w:val="both"/>
         <w:rPr>
           <w:rFonts w:ascii="Arial" w:hAnsi="Arial"/>
-          <w:sz w:val="24"/>
-        </w:rPr>
-      </w:pPr>
-      <w:r>
-        <w:rPr>
-          <w:rFonts w:ascii="Arial" w:hAnsi="Arial"/>
+          <w:color w:val="FF0000"/>
+          <w:sz w:val="24"/>
+        </w:rPr>
+      </w:pPr>
+      <w:r>
+        <w:rPr>
+          <w:rFonts w:ascii="Arial" w:hAnsi="Arial"/>
+          <w:color w:val="FF0000"/>
           <w:sz w:val="24"/>
         </w:rPr>
         <w:t xml:space="preserve">El Sistema muestra un mensaje de Afirmación “Se ha </w:t>
@@ -645,6 +677,7 @@
       <w:r>
         <w:rPr>
           <w:rFonts w:ascii="Arial" w:hAnsi="Arial"/>
+          <w:color w:val="FF0000"/>
           <w:sz w:val="24"/>
         </w:rPr>
         <w:t>creado</w:t>
@@ -652,6 +685,7 @@
       <w:r>
         <w:rPr>
           <w:rFonts w:ascii="Arial" w:hAnsi="Arial"/>
+          <w:color w:val="FF0000"/>
           <w:sz w:val="24"/>
         </w:rPr>
         <w:t xml:space="preserve"> un nuevo  </w:t>
@@ -659,6 +693,7 @@
       <w:r>
         <w:rPr>
           <w:rFonts w:ascii="Arial" w:hAnsi="Arial"/>
+          <w:color w:val="FF0000"/>
           <w:sz w:val="24"/>
         </w:rPr>
         <w:t>proveedor</w:t>
@@ -666,6 +701,7 @@
       <w:r>
         <w:rPr>
           <w:rFonts w:ascii="Arial" w:hAnsi="Arial"/>
+          <w:color w:val="FF0000"/>
           <w:sz w:val="24"/>
         </w:rPr>
         <w:t xml:space="preserve"> y mostrará el Nombre”.</w:t>
@@ -829,7 +865,6 @@
               <w:rPr>
                 <w:rFonts w:ascii="Arial" w:hAnsi="Arial"/>
                 <w:sz w:val="24"/>
-                <w:lang w:val="es-419"/>
               </w:rPr>
               <w:t xml:space="preserve">Cedula Juridica, </w:t>
             </w:r>
@@ -844,7 +879,6 @@
               <w:rPr>
                 <w:rFonts w:ascii="Arial" w:hAnsi="Arial"/>
                 <w:sz w:val="24"/>
-                <w:lang w:val="es-419"/>
               </w:rPr>
               <w:t>Descripción</w:t>
             </w:r>
@@ -859,7 +893,6 @@
               <w:rPr>
                 <w:rFonts w:ascii="Arial" w:hAnsi="Arial"/>
                 <w:sz w:val="24"/>
-                <w:lang w:val="es-419"/>
               </w:rPr>
               <w:t>Ubicación</w:t>
             </w:r>
@@ -874,7 +907,6 @@
               <w:rPr>
                 <w:rFonts w:ascii="Arial" w:hAnsi="Arial"/>
                 <w:sz w:val="24"/>
-                <w:lang w:val="es-419"/>
               </w:rPr>
               <w:t>Telefono</w:t>
             </w:r>
@@ -889,7 +921,6 @@
               <w:rPr>
                 <w:rFonts w:ascii="Arial" w:hAnsi="Arial"/>
                 <w:sz w:val="24"/>
-                <w:lang w:val="es-419"/>
               </w:rPr>
               <w:t>Correo</w:t>
             </w:r>
@@ -904,7 +935,6 @@
               <w:rPr>
                 <w:rFonts w:ascii="Arial" w:hAnsi="Arial"/>
                 <w:sz w:val="24"/>
-                <w:lang w:val="es-419"/>
               </w:rPr>
               <w:t>País</w:t>
             </w:r>
@@ -963,7 +993,6 @@
               <w:rPr>
                 <w:rFonts w:ascii="Arial" w:hAnsi="Arial"/>
                 <w:sz w:val="24"/>
-                <w:lang w:val="es-419"/>
               </w:rPr>
               <w:t>usuario</w:t>
             </w:r>
@@ -978,7 +1007,6 @@
               <w:rPr>
                 <w:rFonts w:ascii="Arial" w:hAnsi="Arial"/>
                 <w:sz w:val="24"/>
-                <w:lang w:val="es-419"/>
               </w:rPr>
               <w:t>proveedor</w:t>
             </w:r>
@@ -1037,7 +1065,6 @@
               <w:rPr>
                 <w:rFonts w:ascii="Arial" w:hAnsi="Arial"/>
                 <w:sz w:val="24"/>
-                <w:lang w:val="es-419"/>
               </w:rPr>
               <w:t>usuario</w:t>
             </w:r>
@@ -1052,7 +1079,6 @@
               <w:rPr>
                 <w:rFonts w:ascii="Arial" w:hAnsi="Arial"/>
                 <w:sz w:val="24"/>
-                <w:lang w:val="es-419"/>
               </w:rPr>
               <w:t>rá</w:t>
             </w:r>
@@ -1068,15 +1094,7 @@
                 <w:rFonts w:ascii="Arial" w:hAnsi="Arial"/>
                 <w:sz w:val="24"/>
               </w:rPr>
-              <w:t>Pro</w:t>
-            </w:r>
-            <w:r>
-              <w:rPr>
-                <w:rFonts w:ascii="Arial" w:hAnsi="Arial"/>
-                <w:sz w:val="24"/>
-                <w:lang w:val="es-419"/>
-              </w:rPr>
-              <w:t>veedor</w:t>
+              <w:t>Proveedor</w:t>
             </w:r>
             <w:r>
               <w:rPr>
@@ -1147,7 +1165,6 @@
               <w:rPr>
                 <w:rFonts w:ascii="Arial" w:hAnsi="Arial"/>
                 <w:sz w:val="24"/>
-                <w:lang w:val="es-419"/>
               </w:rPr>
               <w:t>proveedor</w:t>
             </w:r>
@@ -1206,7 +1223,6 @@
               <w:rPr>
                 <w:rFonts w:ascii="Arial" w:hAnsi="Arial"/>
                 <w:sz w:val="24"/>
-                <w:lang w:val="es-419"/>
               </w:rPr>
               <w:t>proveedor</w:t>
             </w:r>
@@ -1279,7 +1295,6 @@
               <w:rPr>
                 <w:rFonts w:ascii="Arial" w:hAnsi="Arial"/>
                 <w:sz w:val="24"/>
-                <w:lang w:val="es-419"/>
               </w:rPr>
               <w:t>proveedor</w:t>
             </w:r>
@@ -1345,7 +1360,6 @@
               <w:rPr>
                 <w:rFonts w:ascii="Arial" w:hAnsi="Arial"/>
                 <w:sz w:val="24"/>
-                <w:lang w:val="es-419"/>
               </w:rPr>
               <w:t>Proveedor</w:t>
             </w:r>
@@ -1560,7 +1574,6 @@
               <w:rPr>
                 <w:rFonts w:ascii="Arial" w:hAnsi="Arial"/>
                 <w:sz w:val="24"/>
-                <w:lang w:val="es-419"/>
               </w:rPr>
               <w:t>proveedor</w:t>
             </w:r>
@@ -1634,8 +1647,48 @@
                 <w:rFonts w:ascii="Arial" w:hAnsi="Arial"/>
                 <w:sz w:val="24"/>
               </w:rPr>
-              <w:t>El sistema no puede acceder a la base de datos.</w:t>
-            </w:r>
+              <w:t>El sistema no puede acceder a la base de datos</w:t>
+            </w:r>
+            <w:r>
+              <w:rPr>
+                <w:rFonts w:ascii="Arial" w:hAnsi="Arial"/>
+                <w:sz w:val="24"/>
+              </w:rPr>
+              <w:t xml:space="preserve"> </w:t>
+            </w:r>
+            <w:r>
+              <w:rPr>
+                <w:rFonts w:ascii="Arial" w:hAnsi="Arial"/>
+                <w:color w:val="FF0000"/>
+                <w:sz w:val="24"/>
+              </w:rPr>
+              <w:t>Y luego q</w:t>
+            </w:r>
+            <w:r>
+              <w:rPr>
+                <w:rFonts w:ascii="Arial" w:hAnsi="Arial"/>
+                <w:color w:val="FF0000"/>
+                <w:sz w:val="24"/>
+              </w:rPr>
+              <w:t xml:space="preserve"> tiene q volver a cual paso</w:t>
+            </w:r>
+            <w:proofErr w:type="gramStart"/>
+            <w:r>
+              <w:rPr>
+                <w:rFonts w:ascii="Arial" w:hAnsi="Arial"/>
+                <w:color w:val="FF0000"/>
+                <w:sz w:val="24"/>
+              </w:rPr>
+              <w:t>??</w:t>
+            </w:r>
+            <w:r>
+              <w:rPr>
+                <w:rFonts w:ascii="Arial" w:hAnsi="Arial"/>
+                <w:sz w:val="24"/>
+              </w:rPr>
+              <w:t>.</w:t>
+            </w:r>
+            <w:proofErr w:type="gramEnd"/>
           </w:p>
         </w:tc>
       </w:tr>
@@ -1666,8 +1719,6 @@
           <w:sz w:val="28"/>
         </w:rPr>
       </w:pPr>
-      <w:bookmarkStart w:id="0" w:name="_GoBack"/>
-      <w:bookmarkEnd w:id="0"/>
       <w:r>
         <w:rPr>
           <w:rFonts w:ascii="Arial" w:hAnsi="Arial"/>
@@ -1895,6 +1946,41 @@
       </w:r>
     </w:p>
     <w:p/>
+    <w:p>
+      <w:pPr>
+        <w:rPr>
+          <w:color w:val="FF0000"/>
+        </w:rPr>
+      </w:pPr>
+      <w:r>
+        <w:rPr>
+          <w:color w:val="FF0000"/>
+        </w:rPr>
+        <w:t>Diagrama</w:t>
+      </w:r>
+      <w:proofErr w:type="gramStart"/>
+      <w:r>
+        <w:rPr>
+          <w:color w:val="FF0000"/>
+        </w:rPr>
+        <w:t>?????</w:t>
+      </w:r>
+      <w:proofErr w:type="gramEnd"/>
+      <w:r>
+        <w:rPr>
+          <w:color w:val="FF0000"/>
+        </w:rPr>
+        <w:t>’’’</w:t>
+      </w:r>
+      <w:bookmarkStart w:id="0" w:name="_GoBack"/>
+      <w:bookmarkEnd w:id="0"/>
+      <w:r>
+        <w:rPr>
+          <w:color w:val="FF0000"/>
+        </w:rPr>
+        <w:t xml:space="preserve"> </w:t>
+      </w:r>
+    </w:p>
     <w:sectPr>
       <w:headerReference w:type="default" r:id="rId7"/>
       <w:pgSz w:w="11906" w:h="16838"/>

</xml_diff>